<commit_message>
Add more docx files
</commit_message>
<xml_diff>
--- a/exercise-1-deploy-and-build-landing-zone-copy.docx
+++ b/exercise-1-deploy-and-build-landing-zone-copy.docx
@@ -1,6 +1,6 @@
 
 <file path=word/document.xml><?xml version="1.0" encoding="utf-8"?>
-<w:document xmlns:wpc="http://schemas.microsoft.com/office/word/2010/wordprocessingCanvas" xmlns:cx="http://schemas.microsoft.com/office/drawing/2014/chartex" xmlns:cx1="http://schemas.microsoft.com/office/drawing/2015/9/8/chartex" xmlns:cx2="http://schemas.microsoft.com/office/drawing/2015/10/21/chartex" xmlns:cx3="http://schemas.microsoft.com/office/drawing/2016/5/9/chartex" xmlns:cx4="http://schemas.microsoft.com/office/drawing/2016/5/10/chartex" xmlns:cx5="http://schemas.microsoft.com/office/drawing/2016/5/11/chartex" xmlns:cx6="http://schemas.microsoft.com/office/drawing/2016/5/12/chartex" xmlns:cx7="http://schemas.microsoft.com/office/drawing/2016/5/13/chartex" xmlns:cx8="http://schemas.microsoft.com/office/drawing/2016/5/14/chartex" xmlns:mc="http://schemas.openxmlformats.org/markup-compatibility/2006" xmlns:aink="http://schemas.microsoft.com/office/drawing/2016/ink" xmlns:am3d="http://schemas.microsoft.com/office/drawing/2017/model3d" xmlns:o="urn:schemas-microsoft-com:office:office" xmlns:r="http://schemas.openxmlformats.org/officeDocument/2006/relationships" xmlns:m="http://schemas.openxmlformats.org/officeDocument/2006/math" xmlns:v="urn:schemas-microsoft-com:vml" xmlns:wp14="http://schemas.microsoft.com/office/word/2010/wordprocessingDrawing" xmlns:wp="http://schemas.openxmlformats.org/drawingml/2006/wordprocessingDrawing" xmlns:w10="urn:schemas-microsoft-com:office:word" xmlns:w="http://schemas.openxmlformats.org/wordprocessingml/2006/main" xmlns:w14="http://schemas.microsoft.com/office/word/2010/wordml" xmlns:w15="http://schemas.microsoft.com/office/word/2012/wordml" xmlns:w16cex="http://schemas.microsoft.com/office/word/2018/wordml/cex" xmlns:w16cid="http://schemas.microsoft.com/office/word/2016/wordml/cid" xmlns:w16="http://schemas.microsoft.com/office/word/2018/wordml" xmlns:w16se="http://schemas.microsoft.com/office/word/2015/wordml/symex" xmlns:wpg="http://schemas.microsoft.com/office/word/2010/wordprocessingGroup" xmlns:wpi="http://schemas.microsoft.com/office/word/2010/wordprocessingInk" xmlns:wne="http://schemas.microsoft.com/office/word/2006/wordml" xmlns:wps="http://schemas.microsoft.com/office/word/2010/wordprocessingShape" mc:Ignorable="w14 w15 w16se w16cid w16 w16cex wp14">
+<w:document xmlns:wpc="http://schemas.microsoft.com/office/word/2010/wordprocessingCanvas" xmlns:cx="http://schemas.microsoft.com/office/drawing/2014/chartex" xmlns:cx1="http://schemas.microsoft.com/office/drawing/2015/9/8/chartex" xmlns:cx2="http://schemas.microsoft.com/office/drawing/2015/10/21/chartex" xmlns:cx3="http://schemas.microsoft.com/office/drawing/2016/5/9/chartex" xmlns:cx4="http://schemas.microsoft.com/office/drawing/2016/5/10/chartex" xmlns:cx5="http://schemas.microsoft.com/office/drawing/2016/5/11/chartex" xmlns:cx6="http://schemas.microsoft.com/office/drawing/2016/5/12/chartex" xmlns:cx7="http://schemas.microsoft.com/office/drawing/2016/5/13/chartex" xmlns:cx8="http://schemas.microsoft.com/office/drawing/2016/5/14/chartex" xmlns:mc="http://schemas.openxmlformats.org/markup-compatibility/2006" xmlns:aink="http://schemas.microsoft.com/office/drawing/2016/ink" xmlns:am3d="http://schemas.microsoft.com/office/drawing/2017/model3d" xmlns:o="urn:schemas-microsoft-com:office:office" xmlns:oel="http://schemas.microsoft.com/office/2019/extlst" xmlns:r="http://schemas.openxmlformats.org/officeDocument/2006/relationships" xmlns:m="http://schemas.openxmlformats.org/officeDocument/2006/math" xmlns:v="urn:schemas-microsoft-com:vml" xmlns:wp14="http://schemas.microsoft.com/office/word/2010/wordprocessingDrawing" xmlns:wp="http://schemas.openxmlformats.org/drawingml/2006/wordprocessingDrawing" xmlns:w10="urn:schemas-microsoft-com:office:word" xmlns:w="http://schemas.openxmlformats.org/wordprocessingml/2006/main" xmlns:w14="http://schemas.microsoft.com/office/word/2010/wordml" xmlns:w15="http://schemas.microsoft.com/office/word/2012/wordml" xmlns:w16cex="http://schemas.microsoft.com/office/word/2018/wordml/cex" xmlns:w16cid="http://schemas.microsoft.com/office/word/2016/wordml/cid" xmlns:w16="http://schemas.microsoft.com/office/word/2018/wordml" xmlns:w16du="http://schemas.microsoft.com/office/word/2023/wordml/word16du" xmlns:w16sdtdh="http://schemas.microsoft.com/office/word/2020/wordml/sdtdatahash" xmlns:w16se="http://schemas.microsoft.com/office/word/2015/wordml/symex" xmlns:wpg="http://schemas.microsoft.com/office/word/2010/wordprocessingGroup" xmlns:wpi="http://schemas.microsoft.com/office/word/2010/wordprocessingInk" xmlns:wne="http://schemas.microsoft.com/office/word/2006/wordml" xmlns:wps="http://schemas.microsoft.com/office/word/2010/wordprocessingShape" mc:Ignorable="w14 w15 w16se w16cid w16 w16cex w16sdtdh wp14">
   <w:body>
     <w:p>
       <w:pPr>
@@ -85,8 +85,16 @@
         <w:rPr>
           <w:lang w:val="en-US"/>
         </w:rPr>
-        <w:t>Landing Zone backbone to consist of:-</w:t>
-      </w:r>
+        <w:t xml:space="preserve">Landing Zone backbone to consist </w:t>
+      </w:r>
+      <w:proofErr w:type="gramStart"/>
+      <w:r>
+        <w:rPr>
+          <w:lang w:val="en-US"/>
+        </w:rPr>
+        <w:t>of:-</w:t>
+      </w:r>
+      <w:proofErr w:type="gramEnd"/>
     </w:p>
     <w:p>
       <w:pPr>
@@ -294,12 +302,14 @@
                 <w:lang w:val="en-US"/>
               </w:rPr>
             </w:pPr>
+            <w:proofErr w:type="spellStart"/>
             <w:r>
               <w:rPr>
                 <w:lang w:val="en-US"/>
               </w:rPr>
               <w:t>AddressSpace</w:t>
             </w:r>
+            <w:proofErr w:type="spellEnd"/>
           </w:p>
         </w:tc>
         <w:tc>
@@ -332,12 +342,14 @@
                 <w:lang w:val="en-US"/>
               </w:rPr>
             </w:pPr>
+            <w:proofErr w:type="gramStart"/>
             <w:r>
               <w:rPr>
                 <w:lang w:val="en-US"/>
               </w:rPr>
               <w:t>Subnets:-</w:t>
             </w:r>
+            <w:proofErr w:type="gramEnd"/>
           </w:p>
         </w:tc>
         <w:tc>
@@ -364,12 +376,14 @@
                 <w:lang w:val="en-US"/>
               </w:rPr>
             </w:pPr>
+            <w:proofErr w:type="spellStart"/>
             <w:r>
               <w:rPr>
                 <w:lang w:val="en-US"/>
               </w:rPr>
               <w:t>Gatewaysubnet</w:t>
             </w:r>
+            <w:proofErr w:type="spellEnd"/>
           </w:p>
         </w:tc>
         <w:tc>
@@ -402,12 +416,14 @@
                 <w:lang w:val="en-US"/>
               </w:rPr>
             </w:pPr>
+            <w:proofErr w:type="spellStart"/>
             <w:r>
               <w:rPr>
                 <w:lang w:val="en-US"/>
               </w:rPr>
               <w:t>AzureFirewallSubnet</w:t>
             </w:r>
+            <w:proofErr w:type="spellEnd"/>
           </w:p>
         </w:tc>
         <w:tc>
@@ -440,6 +456,7 @@
                 <w:lang w:val="en-US"/>
               </w:rPr>
             </w:pPr>
+            <w:proofErr w:type="spellStart"/>
             <w:r>
               <w:rPr>
                 <w:lang w:val="en-US"/>
@@ -452,6 +469,7 @@
               </w:rPr>
               <w:t>t</w:t>
             </w:r>
+            <w:proofErr w:type="spellEnd"/>
           </w:p>
         </w:tc>
         <w:tc>
@@ -474,7 +492,7 @@
               <w:rPr>
                 <w:lang w:val="en-US"/>
               </w:rPr>
-              <w:t>1</w:t>
+              <w:t>2</w:t>
             </w:r>
             <w:r>
               <w:rPr>
@@ -496,12 +514,14 @@
                 <w:lang w:val="en-US"/>
               </w:rPr>
             </w:pPr>
+            <w:proofErr w:type="spellStart"/>
             <w:r>
               <w:rPr>
                 <w:lang w:val="en-US"/>
               </w:rPr>
               <w:t>smartHotelWAFSubnet</w:t>
             </w:r>
+            <w:proofErr w:type="spellEnd"/>
           </w:p>
         </w:tc>
         <w:tc>
@@ -524,7 +544,7 @@
               <w:rPr>
                 <w:lang w:val="en-US"/>
               </w:rPr>
-              <w:t>2</w:t>
+              <w:t>3</w:t>
             </w:r>
             <w:r>
               <w:rPr>
@@ -574,7 +594,7 @@
               <w:rPr>
                 <w:lang w:val="en-US"/>
               </w:rPr>
-              <w:t>3</w:t>
+              <w:t>4</w:t>
             </w:r>
             <w:r>
               <w:rPr>
@@ -624,7 +644,7 @@
               <w:rPr>
                 <w:lang w:val="en-US"/>
               </w:rPr>
-              <w:t>4</w:t>
+              <w:t>5</w:t>
             </w:r>
             <w:r>
               <w:rPr>
@@ -646,12 +666,14 @@
                 <w:lang w:val="en-US"/>
               </w:rPr>
             </w:pPr>
+            <w:proofErr w:type="spellStart"/>
             <w:r>
               <w:rPr>
                 <w:lang w:val="en-US"/>
               </w:rPr>
               <w:t>smartHotelSQLSubnet</w:t>
             </w:r>
+            <w:proofErr w:type="spellEnd"/>
           </w:p>
         </w:tc>
         <w:tc>
@@ -674,7 +696,7 @@
               <w:rPr>
                 <w:lang w:val="en-US"/>
               </w:rPr>
-              <w:t>5</w:t>
+              <w:t>6</w:t>
             </w:r>
             <w:r>
               <w:rPr>
@@ -724,7 +746,7 @@
               <w:rPr>
                 <w:lang w:val="en-US"/>
               </w:rPr>
-              <w:t>6</w:t>
+              <w:t>7</w:t>
             </w:r>
             <w:r>
               <w:rPr>
@@ -746,6 +768,7 @@
                 <w:lang w:val="en-US"/>
               </w:rPr>
             </w:pPr>
+            <w:proofErr w:type="spellStart"/>
             <w:r>
               <w:rPr>
                 <w:lang w:val="en-US"/>
@@ -764,6 +787,7 @@
               </w:rPr>
               <w:t>Subnet</w:t>
             </w:r>
+            <w:proofErr w:type="spellEnd"/>
           </w:p>
         </w:tc>
         <w:tc>
@@ -786,7 +810,7 @@
               <w:rPr>
                 <w:lang w:val="en-US"/>
               </w:rPr>
-              <w:t>7</w:t>
+              <w:t>8</w:t>
             </w:r>
             <w:r>
               <w:rPr>
@@ -869,12 +893,14 @@
                 <w:lang w:val="en-US"/>
               </w:rPr>
             </w:pPr>
+            <w:proofErr w:type="spellStart"/>
             <w:r>
               <w:rPr>
                 <w:lang w:val="en-US"/>
               </w:rPr>
               <w:t>Landingzone-nsg</w:t>
             </w:r>
+            <w:proofErr w:type="spellEnd"/>
             <w:r>
               <w:rPr>
                 <w:lang w:val="en-US"/>
@@ -930,30 +956,34 @@
                 <w:lang w:val="en-US"/>
               </w:rPr>
             </w:pPr>
+            <w:proofErr w:type="spellStart"/>
             <w:r>
               <w:rPr>
                 <w:lang w:val="en-US"/>
               </w:rPr>
               <w:t>DomainControllers</w:t>
             </w:r>
-          </w:p>
-        </w:tc>
-        <w:tc>
-          <w:tcPr>
-            <w:tcW w:w="4508" w:type="dxa"/>
-          </w:tcPr>
-          <w:p>
-            <w:pPr>
-              <w:rPr>
-                <w:lang w:val="en-US"/>
-              </w:rPr>
-            </w:pPr>
+            <w:proofErr w:type="spellEnd"/>
+          </w:p>
+        </w:tc>
+        <w:tc>
+          <w:tcPr>
+            <w:tcW w:w="4508" w:type="dxa"/>
+          </w:tcPr>
+          <w:p>
+            <w:pPr>
+              <w:rPr>
+                <w:lang w:val="en-US"/>
+              </w:rPr>
+            </w:pPr>
+            <w:proofErr w:type="spellStart"/>
             <w:r>
               <w:rPr>
                 <w:lang w:val="en-US"/>
               </w:rPr>
               <w:t>DCasg</w:t>
             </w:r>
+            <w:proofErr w:type="spellEnd"/>
           </w:p>
         </w:tc>
       </w:tr>
@@ -986,12 +1016,14 @@
                 <w:lang w:val="en-US"/>
               </w:rPr>
             </w:pPr>
+            <w:proofErr w:type="spellStart"/>
             <w:r>
               <w:rPr>
                 <w:lang w:val="en-US"/>
               </w:rPr>
               <w:t>WAFasg</w:t>
             </w:r>
+            <w:proofErr w:type="spellEnd"/>
           </w:p>
         </w:tc>
       </w:tr>
@@ -1100,12 +1132,14 @@
                 <w:lang w:val="en-US"/>
               </w:rPr>
             </w:pPr>
+            <w:proofErr w:type="spellStart"/>
             <w:r>
               <w:rPr>
                 <w:lang w:val="en-US"/>
               </w:rPr>
               <w:t>SQLasg</w:t>
             </w:r>
+            <w:proofErr w:type="spellEnd"/>
           </w:p>
         </w:tc>
       </w:tr>
@@ -1211,7 +1245,21 @@
               <w:rPr>
                 <w:lang w:val="en-US"/>
               </w:rPr>
-              <w:t>Recovery Service Vault for Azue Site Recovery (ASR)</w:t>
+              <w:t xml:space="preserve">Recovery Service Vault for </w:t>
+            </w:r>
+            <w:proofErr w:type="spellStart"/>
+            <w:r>
+              <w:rPr>
+                <w:lang w:val="en-US"/>
+              </w:rPr>
+              <w:t>Azue</w:t>
+            </w:r>
+            <w:proofErr w:type="spellEnd"/>
+            <w:r>
+              <w:rPr>
+                <w:lang w:val="en-US"/>
+              </w:rPr>
+              <w:t xml:space="preserve"> Site Recovery (ASR)</w:t>
             </w:r>
           </w:p>
         </w:tc>
@@ -1321,7 +1369,21 @@
               <w:rPr>
                 <w:lang w:val="en-US"/>
               </w:rPr>
-              <w:t>[uniquename]-hypervmigrationsa</w:t>
+              <w:t>[</w:t>
+            </w:r>
+            <w:proofErr w:type="spellStart"/>
+            <w:r>
+              <w:rPr>
+                <w:lang w:val="en-US"/>
+              </w:rPr>
+              <w:t>uniquename</w:t>
+            </w:r>
+            <w:proofErr w:type="spellEnd"/>
+            <w:r>
+              <w:rPr>
+                <w:lang w:val="en-US"/>
+              </w:rPr>
+              <w:t>]-hypervmigrationsa</w:t>
             </w:r>
             <w:r>
               <w:rPr>
@@ -1393,7 +1455,29 @@
               <w:rPr>
                 <w:lang w:val="en-US"/>
               </w:rPr>
-              <w:t>(create_name)</w:t>
+              <w:t>(</w:t>
+            </w:r>
+            <w:proofErr w:type="spellStart"/>
+            <w:proofErr w:type="gramStart"/>
+            <w:r>
+              <w:rPr>
+                <w:lang w:val="en-US"/>
+              </w:rPr>
+              <w:t>create</w:t>
+            </w:r>
+            <w:proofErr w:type="gramEnd"/>
+            <w:r>
+              <w:rPr>
+                <w:lang w:val="en-US"/>
+              </w:rPr>
+              <w:t>_name</w:t>
+            </w:r>
+            <w:proofErr w:type="spellEnd"/>
+            <w:r>
+              <w:rPr>
+                <w:lang w:val="en-US"/>
+              </w:rPr>
+              <w:t>)</w:t>
             </w:r>
           </w:p>
         </w:tc>
@@ -1518,11 +1602,33 @@
                 <w:lang w:val="en-US"/>
               </w:rPr>
             </w:pPr>
-            <w:r>
-              <w:rPr>
-                <w:lang w:val="en-US"/>
-              </w:rPr>
-              <w:t>Landingzone-gw-pip</w:t>
+            <w:proofErr w:type="spellStart"/>
+            <w:r>
+              <w:rPr>
+                <w:lang w:val="en-US"/>
+              </w:rPr>
+              <w:t>Landingzone</w:t>
+            </w:r>
+            <w:proofErr w:type="spellEnd"/>
+            <w:r>
+              <w:rPr>
+                <w:lang w:val="en-US"/>
+              </w:rPr>
+              <w:t>-</w:t>
+            </w:r>
+            <w:proofErr w:type="spellStart"/>
+            <w:r>
+              <w:rPr>
+                <w:lang w:val="en-US"/>
+              </w:rPr>
+              <w:t>gw</w:t>
+            </w:r>
+            <w:proofErr w:type="spellEnd"/>
+            <w:r>
+              <w:rPr>
+                <w:lang w:val="en-US"/>
+              </w:rPr>
+              <w:t>-pip</w:t>
             </w:r>
           </w:p>
         </w:tc>
@@ -1587,7 +1693,7 @@
           <w:noProof/>
         </w:rPr>
         <w:drawing>
-          <wp:inline distT="0" distB="0" distL="0" distR="0" wp14:anchorId="09141964" wp14:editId="6A866FB8">
+          <wp:inline distT="0" distB="0" distL="0" distR="0" wp14:anchorId="09141964" wp14:editId="08AC3D41">
             <wp:extent cx="5731510" cy="1623060"/>
             <wp:effectExtent l="0" t="0" r="2540" b="0"/>
             <wp:docPr id="2" name="Picture 2" descr="Machine generated alternative text:&#10;Name &#10;DCasg &#10;landing-zone-migration &#10;landingzone-migration-nsg &#10;landingzone-routetable &#10;SQL lasg &#10;thomas-hyperv'-migration-asr &#10;thomas-hyperv'-mig ration- backup &#10;thomashypervmigration &#10;thomashypervmigrationsa &#10;WAFasg &#10;Web I asg &#10;WE32asg &#10;Type T &#10;Application security group &#10;Virtual network &#10;Network security group &#10;Route table &#10;Application security group &#10;Recover,' Services vault &#10;Recover,' Services vault &#10;GDg Analytics workspace &#10;Storage accænt &#10;Application security group &#10;Application security group &#10;Application security group &#10;Location T &#10;East US 2 &#10;East US 2 &#10;East US 2 &#10;East US 2 &#10;East US 2 &#10;West US 2 &#10;East US 2 &#10;East US 2 &#10;East US 2 &#10;East US 2 &#10;East US 2 &#10;East US 2 "/>
@@ -1676,8 +1782,18 @@
           <w:bCs/>
           <w:lang w:val="en-US"/>
         </w:rPr>
-        <w:t>a pipeline build if required</w:t>
-      </w:r>
+        <w:t xml:space="preserve">a pipeline build if </w:t>
+      </w:r>
+      <w:proofErr w:type="gramStart"/>
+      <w:r>
+        <w:rPr>
+          <w:b/>
+          <w:bCs/>
+          <w:lang w:val="en-US"/>
+        </w:rPr>
+        <w:t>required</w:t>
+      </w:r>
+      <w:proofErr w:type="gramEnd"/>
     </w:p>
     <w:p>
       <w:pPr>
@@ -1694,8 +1810,16 @@
         <w:rPr>
           <w:lang w:val="en-US"/>
         </w:rPr>
-        <w:t>Service Principal to be created to successfully deploy using pipeline</w:t>
-      </w:r>
+        <w:t xml:space="preserve">Service Principal to be created to successfully deploy using </w:t>
+      </w:r>
+      <w:proofErr w:type="gramStart"/>
+      <w:r>
+        <w:rPr>
+          <w:lang w:val="en-US"/>
+        </w:rPr>
+        <w:t>pipeline</w:t>
+      </w:r>
+      <w:proofErr w:type="gramEnd"/>
     </w:p>
     <w:p>
       <w:pPr>
@@ -1707,7 +1831,21 @@
         <w:rPr>
           <w:lang w:val="en-US"/>
         </w:rPr>
-        <w:t>The pipeline is to be built so it can be ran multiple times and additional resources can be added, such as</w:t>
+        <w:t xml:space="preserve">The pipeline is to be built so it can be </w:t>
+      </w:r>
+      <w:proofErr w:type="gramStart"/>
+      <w:r>
+        <w:rPr>
+          <w:lang w:val="en-US"/>
+        </w:rPr>
+        <w:t>ran</w:t>
+      </w:r>
+      <w:proofErr w:type="gramEnd"/>
+      <w:r>
+        <w:rPr>
+          <w:lang w:val="en-US"/>
+        </w:rPr>
+        <w:t xml:space="preserve"> multiple times and additional resources can be added, such as</w:t>
       </w:r>
     </w:p>
     <w:p>
@@ -1755,8 +1893,16 @@
         <w:rPr>
           <w:lang w:val="en-US"/>
         </w:rPr>
-        <w:t>roup etc</w:t>
-      </w:r>
+        <w:t xml:space="preserve">roup </w:t>
+      </w:r>
+      <w:proofErr w:type="spellStart"/>
+      <w:r>
+        <w:rPr>
+          <w:lang w:val="en-US"/>
+        </w:rPr>
+        <w:t>etc</w:t>
+      </w:r>
+      <w:proofErr w:type="spellEnd"/>
     </w:p>
     <w:p>
       <w:pPr>
@@ -1799,8 +1945,16 @@
         <w:rPr>
           <w:lang w:val="en-US"/>
         </w:rPr>
-        <w:t>Create successful Terraform Landing zone code</w:t>
-      </w:r>
+        <w:t xml:space="preserve">Create successful Terraform Landing zone </w:t>
+      </w:r>
+      <w:proofErr w:type="gramStart"/>
+      <w:r>
+        <w:rPr>
+          <w:lang w:val="en-US"/>
+        </w:rPr>
+        <w:t>code</w:t>
+      </w:r>
+      <w:proofErr w:type="gramEnd"/>
     </w:p>
     <w:p>
       <w:pPr>
@@ -1823,8 +1977,16 @@
         <w:rPr>
           <w:lang w:val="en-US"/>
         </w:rPr>
-        <w:t>Azure DevOps pipeline multiple times with no issues</w:t>
-      </w:r>
+        <w:t xml:space="preserve">Azure DevOps pipeline multiple times with no </w:t>
+      </w:r>
+      <w:proofErr w:type="gramStart"/>
+      <w:r>
+        <w:rPr>
+          <w:lang w:val="en-US"/>
+        </w:rPr>
+        <w:t>issues</w:t>
+      </w:r>
+      <w:proofErr w:type="gramEnd"/>
     </w:p>
     <w:p>
       <w:pPr>
@@ -1857,7 +2019,7 @@
 </file>
 
 <file path=word/endnotes.xml><?xml version="1.0" encoding="utf-8"?>
-<w:endnotes xmlns:wpc="http://schemas.microsoft.com/office/word/2010/wordprocessingCanvas" xmlns:cx="http://schemas.microsoft.com/office/drawing/2014/chartex" xmlns:cx1="http://schemas.microsoft.com/office/drawing/2015/9/8/chartex" xmlns:cx2="http://schemas.microsoft.com/office/drawing/2015/10/21/chartex" xmlns:cx3="http://schemas.microsoft.com/office/drawing/2016/5/9/chartex" xmlns:cx4="http://schemas.microsoft.com/office/drawing/2016/5/10/chartex" xmlns:cx5="http://schemas.microsoft.com/office/drawing/2016/5/11/chartex" xmlns:cx6="http://schemas.microsoft.com/office/drawing/2016/5/12/chartex" xmlns:cx7="http://schemas.microsoft.com/office/drawing/2016/5/13/chartex" xmlns:cx8="http://schemas.microsoft.com/office/drawing/2016/5/14/chartex" xmlns:mc="http://schemas.openxmlformats.org/markup-compatibility/2006" xmlns:aink="http://schemas.microsoft.com/office/drawing/2016/ink" xmlns:am3d="http://schemas.microsoft.com/office/drawing/2017/model3d" xmlns:o="urn:schemas-microsoft-com:office:office" xmlns:r="http://schemas.openxmlformats.org/officeDocument/2006/relationships" xmlns:m="http://schemas.openxmlformats.org/officeDocument/2006/math" xmlns:v="urn:schemas-microsoft-com:vml" xmlns:wp14="http://schemas.microsoft.com/office/word/2010/wordprocessingDrawing" xmlns:wp="http://schemas.openxmlformats.org/drawingml/2006/wordprocessingDrawing" xmlns:w10="urn:schemas-microsoft-com:office:word" xmlns:w="http://schemas.openxmlformats.org/wordprocessingml/2006/main" xmlns:w14="http://schemas.microsoft.com/office/word/2010/wordml" xmlns:w15="http://schemas.microsoft.com/office/word/2012/wordml" xmlns:w16cex="http://schemas.microsoft.com/office/word/2018/wordml/cex" xmlns:w16cid="http://schemas.microsoft.com/office/word/2016/wordml/cid" xmlns:w16="http://schemas.microsoft.com/office/word/2018/wordml" xmlns:w16se="http://schemas.microsoft.com/office/word/2015/wordml/symex" xmlns:wpg="http://schemas.microsoft.com/office/word/2010/wordprocessingGroup" xmlns:wpi="http://schemas.microsoft.com/office/word/2010/wordprocessingInk" xmlns:wne="http://schemas.microsoft.com/office/word/2006/wordml" xmlns:wps="http://schemas.microsoft.com/office/word/2010/wordprocessingShape" mc:Ignorable="w14 w15 w16se w16cid w16 w16cex wp14">
+<w:endnotes xmlns:wpc="http://schemas.microsoft.com/office/word/2010/wordprocessingCanvas" xmlns:cx="http://schemas.microsoft.com/office/drawing/2014/chartex" xmlns:cx1="http://schemas.microsoft.com/office/drawing/2015/9/8/chartex" xmlns:cx2="http://schemas.microsoft.com/office/drawing/2015/10/21/chartex" xmlns:cx3="http://schemas.microsoft.com/office/drawing/2016/5/9/chartex" xmlns:cx4="http://schemas.microsoft.com/office/drawing/2016/5/10/chartex" xmlns:cx5="http://schemas.microsoft.com/office/drawing/2016/5/11/chartex" xmlns:cx6="http://schemas.microsoft.com/office/drawing/2016/5/12/chartex" xmlns:cx7="http://schemas.microsoft.com/office/drawing/2016/5/13/chartex" xmlns:cx8="http://schemas.microsoft.com/office/drawing/2016/5/14/chartex" xmlns:mc="http://schemas.openxmlformats.org/markup-compatibility/2006" xmlns:aink="http://schemas.microsoft.com/office/drawing/2016/ink" xmlns:am3d="http://schemas.microsoft.com/office/drawing/2017/model3d" xmlns:o="urn:schemas-microsoft-com:office:office" xmlns:oel="http://schemas.microsoft.com/office/2019/extlst" xmlns:r="http://schemas.openxmlformats.org/officeDocument/2006/relationships" xmlns:m="http://schemas.openxmlformats.org/officeDocument/2006/math" xmlns:v="urn:schemas-microsoft-com:vml" xmlns:wp14="http://schemas.microsoft.com/office/word/2010/wordprocessingDrawing" xmlns:wp="http://schemas.openxmlformats.org/drawingml/2006/wordprocessingDrawing" xmlns:w10="urn:schemas-microsoft-com:office:word" xmlns:w="http://schemas.openxmlformats.org/wordprocessingml/2006/main" xmlns:w14="http://schemas.microsoft.com/office/word/2010/wordml" xmlns:w15="http://schemas.microsoft.com/office/word/2012/wordml" xmlns:w16cex="http://schemas.microsoft.com/office/word/2018/wordml/cex" xmlns:w16cid="http://schemas.microsoft.com/office/word/2016/wordml/cid" xmlns:w16="http://schemas.microsoft.com/office/word/2018/wordml" xmlns:w16du="http://schemas.microsoft.com/office/word/2023/wordml/word16du" xmlns:w16sdtdh="http://schemas.microsoft.com/office/word/2020/wordml/sdtdatahash" xmlns:w16se="http://schemas.microsoft.com/office/word/2015/wordml/symex" xmlns:wpg="http://schemas.microsoft.com/office/word/2010/wordprocessingGroup" xmlns:wpi="http://schemas.microsoft.com/office/word/2010/wordprocessingInk" xmlns:wne="http://schemas.microsoft.com/office/word/2006/wordml" xmlns:wps="http://schemas.microsoft.com/office/word/2010/wordprocessingShape" mc:Ignorable="w14 w15 w16se w16cid w16 w16cex w16sdtdh wp14">
   <w:endnote w:type="separator" w:id="-1">
     <w:p>
       <w:pPr>
@@ -1882,7 +2044,7 @@
 </file>
 
 <file path=word/footnotes.xml><?xml version="1.0" encoding="utf-8"?>
-<w:footnotes xmlns:wpc="http://schemas.microsoft.com/office/word/2010/wordprocessingCanvas" xmlns:cx="http://schemas.microsoft.com/office/drawing/2014/chartex" xmlns:cx1="http://schemas.microsoft.com/office/drawing/2015/9/8/chartex" xmlns:cx2="http://schemas.microsoft.com/office/drawing/2015/10/21/chartex" xmlns:cx3="http://schemas.microsoft.com/office/drawing/2016/5/9/chartex" xmlns:cx4="http://schemas.microsoft.com/office/drawing/2016/5/10/chartex" xmlns:cx5="http://schemas.microsoft.com/office/drawing/2016/5/11/chartex" xmlns:cx6="http://schemas.microsoft.com/office/drawing/2016/5/12/chartex" xmlns:cx7="http://schemas.microsoft.com/office/drawing/2016/5/13/chartex" xmlns:cx8="http://schemas.microsoft.com/office/drawing/2016/5/14/chartex" xmlns:mc="http://schemas.openxmlformats.org/markup-compatibility/2006" xmlns:aink="http://schemas.microsoft.com/office/drawing/2016/ink" xmlns:am3d="http://schemas.microsoft.com/office/drawing/2017/model3d" xmlns:o="urn:schemas-microsoft-com:office:office" xmlns:r="http://schemas.openxmlformats.org/officeDocument/2006/relationships" xmlns:m="http://schemas.openxmlformats.org/officeDocument/2006/math" xmlns:v="urn:schemas-microsoft-com:vml" xmlns:wp14="http://schemas.microsoft.com/office/word/2010/wordprocessingDrawing" xmlns:wp="http://schemas.openxmlformats.org/drawingml/2006/wordprocessingDrawing" xmlns:w10="urn:schemas-microsoft-com:office:word" xmlns:w="http://schemas.openxmlformats.org/wordprocessingml/2006/main" xmlns:w14="http://schemas.microsoft.com/office/word/2010/wordml" xmlns:w15="http://schemas.microsoft.com/office/word/2012/wordml" xmlns:w16cex="http://schemas.microsoft.com/office/word/2018/wordml/cex" xmlns:w16cid="http://schemas.microsoft.com/office/word/2016/wordml/cid" xmlns:w16="http://schemas.microsoft.com/office/word/2018/wordml" xmlns:w16se="http://schemas.microsoft.com/office/word/2015/wordml/symex" xmlns:wpg="http://schemas.microsoft.com/office/word/2010/wordprocessingGroup" xmlns:wpi="http://schemas.microsoft.com/office/word/2010/wordprocessingInk" xmlns:wne="http://schemas.microsoft.com/office/word/2006/wordml" xmlns:wps="http://schemas.microsoft.com/office/word/2010/wordprocessingShape" mc:Ignorable="w14 w15 w16se w16cid w16 w16cex wp14">
+<w:footnotes xmlns:wpc="http://schemas.microsoft.com/office/word/2010/wordprocessingCanvas" xmlns:cx="http://schemas.microsoft.com/office/drawing/2014/chartex" xmlns:cx1="http://schemas.microsoft.com/office/drawing/2015/9/8/chartex" xmlns:cx2="http://schemas.microsoft.com/office/drawing/2015/10/21/chartex" xmlns:cx3="http://schemas.microsoft.com/office/drawing/2016/5/9/chartex" xmlns:cx4="http://schemas.microsoft.com/office/drawing/2016/5/10/chartex" xmlns:cx5="http://schemas.microsoft.com/office/drawing/2016/5/11/chartex" xmlns:cx6="http://schemas.microsoft.com/office/drawing/2016/5/12/chartex" xmlns:cx7="http://schemas.microsoft.com/office/drawing/2016/5/13/chartex" xmlns:cx8="http://schemas.microsoft.com/office/drawing/2016/5/14/chartex" xmlns:mc="http://schemas.openxmlformats.org/markup-compatibility/2006" xmlns:aink="http://schemas.microsoft.com/office/drawing/2016/ink" xmlns:am3d="http://schemas.microsoft.com/office/drawing/2017/model3d" xmlns:o="urn:schemas-microsoft-com:office:office" xmlns:oel="http://schemas.microsoft.com/office/2019/extlst" xmlns:r="http://schemas.openxmlformats.org/officeDocument/2006/relationships" xmlns:m="http://schemas.openxmlformats.org/officeDocument/2006/math" xmlns:v="urn:schemas-microsoft-com:vml" xmlns:wp14="http://schemas.microsoft.com/office/word/2010/wordprocessingDrawing" xmlns:wp="http://schemas.openxmlformats.org/drawingml/2006/wordprocessingDrawing" xmlns:w10="urn:schemas-microsoft-com:office:word" xmlns:w="http://schemas.openxmlformats.org/wordprocessingml/2006/main" xmlns:w14="http://schemas.microsoft.com/office/word/2010/wordml" xmlns:w15="http://schemas.microsoft.com/office/word/2012/wordml" xmlns:w16cex="http://schemas.microsoft.com/office/word/2018/wordml/cex" xmlns:w16cid="http://schemas.microsoft.com/office/word/2016/wordml/cid" xmlns:w16="http://schemas.microsoft.com/office/word/2018/wordml" xmlns:w16du="http://schemas.microsoft.com/office/word/2023/wordml/word16du" xmlns:w16sdtdh="http://schemas.microsoft.com/office/word/2020/wordml/sdtdatahash" xmlns:w16se="http://schemas.microsoft.com/office/word/2015/wordml/symex" xmlns:wpg="http://schemas.microsoft.com/office/word/2010/wordprocessingGroup" xmlns:wpi="http://schemas.microsoft.com/office/word/2010/wordprocessingInk" xmlns:wne="http://schemas.microsoft.com/office/word/2006/wordml" xmlns:wps="http://schemas.microsoft.com/office/word/2010/wordprocessingShape" mc:Ignorable="w14 w15 w16se w16cid w16 w16cex w16sdtdh wp14">
   <w:footnote w:type="separator" w:id="-1">
     <w:p>
       <w:pPr>
@@ -1907,7 +2069,7 @@
 </file>
 
 <file path=word/header1.xml><?xml version="1.0" encoding="utf-8"?>
-<w:hdr xmlns:wpc="http://schemas.microsoft.com/office/word/2010/wordprocessingCanvas" xmlns:cx="http://schemas.microsoft.com/office/drawing/2014/chartex" xmlns:cx1="http://schemas.microsoft.com/office/drawing/2015/9/8/chartex" xmlns:cx2="http://schemas.microsoft.com/office/drawing/2015/10/21/chartex" xmlns:cx3="http://schemas.microsoft.com/office/drawing/2016/5/9/chartex" xmlns:cx4="http://schemas.microsoft.com/office/drawing/2016/5/10/chartex" xmlns:cx5="http://schemas.microsoft.com/office/drawing/2016/5/11/chartex" xmlns:cx6="http://schemas.microsoft.com/office/drawing/2016/5/12/chartex" xmlns:cx7="http://schemas.microsoft.com/office/drawing/2016/5/13/chartex" xmlns:cx8="http://schemas.microsoft.com/office/drawing/2016/5/14/chartex" xmlns:mc="http://schemas.openxmlformats.org/markup-compatibility/2006" xmlns:aink="http://schemas.microsoft.com/office/drawing/2016/ink" xmlns:am3d="http://schemas.microsoft.com/office/drawing/2017/model3d" xmlns:o="urn:schemas-microsoft-com:office:office" xmlns:r="http://schemas.openxmlformats.org/officeDocument/2006/relationships" xmlns:m="http://schemas.openxmlformats.org/officeDocument/2006/math" xmlns:v="urn:schemas-microsoft-com:vml" xmlns:wp14="http://schemas.microsoft.com/office/word/2010/wordprocessingDrawing" xmlns:wp="http://schemas.openxmlformats.org/drawingml/2006/wordprocessingDrawing" xmlns:w10="urn:schemas-microsoft-com:office:word" xmlns:w="http://schemas.openxmlformats.org/wordprocessingml/2006/main" xmlns:w14="http://schemas.microsoft.com/office/word/2010/wordml" xmlns:w15="http://schemas.microsoft.com/office/word/2012/wordml" xmlns:w16cex="http://schemas.microsoft.com/office/word/2018/wordml/cex" xmlns:w16cid="http://schemas.microsoft.com/office/word/2016/wordml/cid" xmlns:w16="http://schemas.microsoft.com/office/word/2018/wordml" xmlns:w16se="http://schemas.microsoft.com/office/word/2015/wordml/symex" xmlns:wpg="http://schemas.microsoft.com/office/word/2010/wordprocessingGroup" xmlns:wpi="http://schemas.microsoft.com/office/word/2010/wordprocessingInk" xmlns:wne="http://schemas.microsoft.com/office/word/2006/wordml" xmlns:wps="http://schemas.microsoft.com/office/word/2010/wordprocessingShape" mc:Ignorable="w14 w15 w16se w16cid w16 w16cex wp14">
+<w:hdr xmlns:wpc="http://schemas.microsoft.com/office/word/2010/wordprocessingCanvas" xmlns:cx="http://schemas.microsoft.com/office/drawing/2014/chartex" xmlns:cx1="http://schemas.microsoft.com/office/drawing/2015/9/8/chartex" xmlns:cx2="http://schemas.microsoft.com/office/drawing/2015/10/21/chartex" xmlns:cx3="http://schemas.microsoft.com/office/drawing/2016/5/9/chartex" xmlns:cx4="http://schemas.microsoft.com/office/drawing/2016/5/10/chartex" xmlns:cx5="http://schemas.microsoft.com/office/drawing/2016/5/11/chartex" xmlns:cx6="http://schemas.microsoft.com/office/drawing/2016/5/12/chartex" xmlns:cx7="http://schemas.microsoft.com/office/drawing/2016/5/13/chartex" xmlns:cx8="http://schemas.microsoft.com/office/drawing/2016/5/14/chartex" xmlns:mc="http://schemas.openxmlformats.org/markup-compatibility/2006" xmlns:aink="http://schemas.microsoft.com/office/drawing/2016/ink" xmlns:am3d="http://schemas.microsoft.com/office/drawing/2017/model3d" xmlns:o="urn:schemas-microsoft-com:office:office" xmlns:oel="http://schemas.microsoft.com/office/2019/extlst" xmlns:r="http://schemas.openxmlformats.org/officeDocument/2006/relationships" xmlns:m="http://schemas.openxmlformats.org/officeDocument/2006/math" xmlns:v="urn:schemas-microsoft-com:vml" xmlns:wp14="http://schemas.microsoft.com/office/word/2010/wordprocessingDrawing" xmlns:wp="http://schemas.openxmlformats.org/drawingml/2006/wordprocessingDrawing" xmlns:w10="urn:schemas-microsoft-com:office:word" xmlns:w="http://schemas.openxmlformats.org/wordprocessingml/2006/main" xmlns:w14="http://schemas.microsoft.com/office/word/2010/wordml" xmlns:w15="http://schemas.microsoft.com/office/word/2012/wordml" xmlns:w16cex="http://schemas.microsoft.com/office/word/2018/wordml/cex" xmlns:w16cid="http://schemas.microsoft.com/office/word/2016/wordml/cid" xmlns:w16="http://schemas.microsoft.com/office/word/2018/wordml" xmlns:w16du="http://schemas.microsoft.com/office/word/2023/wordml/word16du" xmlns:w16sdtdh="http://schemas.microsoft.com/office/word/2020/wordml/sdtdatahash" xmlns:w16se="http://schemas.microsoft.com/office/word/2015/wordml/symex" xmlns:wpg="http://schemas.microsoft.com/office/word/2010/wordprocessingGroup" xmlns:wpi="http://schemas.microsoft.com/office/word/2010/wordprocessingInk" xmlns:wne="http://schemas.microsoft.com/office/word/2006/wordml" xmlns:wps="http://schemas.microsoft.com/office/word/2010/wordprocessingShape" mc:Ignorable="w14 w15 w16se w16cid w16 w16cex w16sdtdh wp14">
   <w:p>
     <w:pPr>
       <w:pStyle w:val="Header"/>
@@ -1928,14 +2090,22 @@
       <w:rPr>
         <w:lang w:val="en-US"/>
       </w:rPr>
-      <w:t xml:space="preserve"> landing zone</w:t>
+      <w:t xml:space="preserve"> landing </w:t>
     </w:r>
+    <w:proofErr w:type="gramStart"/>
+    <w:r>
+      <w:rPr>
+        <w:lang w:val="en-US"/>
+      </w:rPr>
+      <w:t>zone</w:t>
+    </w:r>
+    <w:proofErr w:type="gramEnd"/>
   </w:p>
 </w:hdr>
 </file>
 
 <file path=word/numbering.xml><?xml version="1.0" encoding="utf-8"?>
-<w:numbering xmlns:wpc="http://schemas.microsoft.com/office/word/2010/wordprocessingCanvas" xmlns:cx="http://schemas.microsoft.com/office/drawing/2014/chartex" xmlns:cx1="http://schemas.microsoft.com/office/drawing/2015/9/8/chartex" xmlns:cx2="http://schemas.microsoft.com/office/drawing/2015/10/21/chartex" xmlns:cx3="http://schemas.microsoft.com/office/drawing/2016/5/9/chartex" xmlns:cx4="http://schemas.microsoft.com/office/drawing/2016/5/10/chartex" xmlns:cx5="http://schemas.microsoft.com/office/drawing/2016/5/11/chartex" xmlns:cx6="http://schemas.microsoft.com/office/drawing/2016/5/12/chartex" xmlns:cx7="http://schemas.microsoft.com/office/drawing/2016/5/13/chartex" xmlns:cx8="http://schemas.microsoft.com/office/drawing/2016/5/14/chartex" xmlns:mc="http://schemas.openxmlformats.org/markup-compatibility/2006" xmlns:aink="http://schemas.microsoft.com/office/drawing/2016/ink" xmlns:am3d="http://schemas.microsoft.com/office/drawing/2017/model3d" xmlns:o="urn:schemas-microsoft-com:office:office" xmlns:r="http://schemas.openxmlformats.org/officeDocument/2006/relationships" xmlns:m="http://schemas.openxmlformats.org/officeDocument/2006/math" xmlns:v="urn:schemas-microsoft-com:vml" xmlns:wp14="http://schemas.microsoft.com/office/word/2010/wordprocessingDrawing" xmlns:wp="http://schemas.openxmlformats.org/drawingml/2006/wordprocessingDrawing" xmlns:w10="urn:schemas-microsoft-com:office:word" xmlns:w="http://schemas.openxmlformats.org/wordprocessingml/2006/main" xmlns:w14="http://schemas.microsoft.com/office/word/2010/wordml" xmlns:w15="http://schemas.microsoft.com/office/word/2012/wordml" xmlns:w16cex="http://schemas.microsoft.com/office/word/2018/wordml/cex" xmlns:w16cid="http://schemas.microsoft.com/office/word/2016/wordml/cid" xmlns:w16="http://schemas.microsoft.com/office/word/2018/wordml" xmlns:w16se="http://schemas.microsoft.com/office/word/2015/wordml/symex" xmlns:wpg="http://schemas.microsoft.com/office/word/2010/wordprocessingGroup" xmlns:wpi="http://schemas.microsoft.com/office/word/2010/wordprocessingInk" xmlns:wne="http://schemas.microsoft.com/office/word/2006/wordml" xmlns:wps="http://schemas.microsoft.com/office/word/2010/wordprocessingShape" mc:Ignorable="w14 w15 w16se w16cid w16 w16cex wp14">
+<w:numbering xmlns:wpc="http://schemas.microsoft.com/office/word/2010/wordprocessingCanvas" xmlns:cx="http://schemas.microsoft.com/office/drawing/2014/chartex" xmlns:cx1="http://schemas.microsoft.com/office/drawing/2015/9/8/chartex" xmlns:cx2="http://schemas.microsoft.com/office/drawing/2015/10/21/chartex" xmlns:cx3="http://schemas.microsoft.com/office/drawing/2016/5/9/chartex" xmlns:cx4="http://schemas.microsoft.com/office/drawing/2016/5/10/chartex" xmlns:cx5="http://schemas.microsoft.com/office/drawing/2016/5/11/chartex" xmlns:cx6="http://schemas.microsoft.com/office/drawing/2016/5/12/chartex" xmlns:cx7="http://schemas.microsoft.com/office/drawing/2016/5/13/chartex" xmlns:cx8="http://schemas.microsoft.com/office/drawing/2016/5/14/chartex" xmlns:mc="http://schemas.openxmlformats.org/markup-compatibility/2006" xmlns:aink="http://schemas.microsoft.com/office/drawing/2016/ink" xmlns:am3d="http://schemas.microsoft.com/office/drawing/2017/model3d" xmlns:o="urn:schemas-microsoft-com:office:office" xmlns:oel="http://schemas.microsoft.com/office/2019/extlst" xmlns:r="http://schemas.openxmlformats.org/officeDocument/2006/relationships" xmlns:m="http://schemas.openxmlformats.org/officeDocument/2006/math" xmlns:v="urn:schemas-microsoft-com:vml" xmlns:wp14="http://schemas.microsoft.com/office/word/2010/wordprocessingDrawing" xmlns:wp="http://schemas.openxmlformats.org/drawingml/2006/wordprocessingDrawing" xmlns:w10="urn:schemas-microsoft-com:office:word" xmlns:w="http://schemas.openxmlformats.org/wordprocessingml/2006/main" xmlns:w14="http://schemas.microsoft.com/office/word/2010/wordml" xmlns:w15="http://schemas.microsoft.com/office/word/2012/wordml" xmlns:w16cex="http://schemas.microsoft.com/office/word/2018/wordml/cex" xmlns:w16cid="http://schemas.microsoft.com/office/word/2016/wordml/cid" xmlns:w16="http://schemas.microsoft.com/office/word/2018/wordml" xmlns:w16du="http://schemas.microsoft.com/office/word/2023/wordml/word16du" xmlns:w16sdtdh="http://schemas.microsoft.com/office/word/2020/wordml/sdtdatahash" xmlns:w16se="http://schemas.microsoft.com/office/word/2015/wordml/symex" xmlns:wpg="http://schemas.microsoft.com/office/word/2010/wordprocessingGroup" xmlns:wpi="http://schemas.microsoft.com/office/word/2010/wordprocessingInk" xmlns:wne="http://schemas.microsoft.com/office/word/2006/wordml" xmlns:wps="http://schemas.microsoft.com/office/word/2010/wordprocessingShape" mc:Ignorable="w14 w15 w16se w16cid w16 w16cex w16sdtdh wp14">
   <w:abstractNum w:abstractNumId="0" w15:restartNumberingAfterBreak="0">
     <w:nsid w:val="04956FF9"/>
     <w:multiLevelType w:val="hybridMultilevel"/>
@@ -2513,26 +2683,26 @@
       </w:rPr>
     </w:lvl>
   </w:abstractNum>
-  <w:num w:numId="1">
+  <w:num w:numId="1" w16cid:durableId="976691205">
     <w:abstractNumId w:val="2"/>
   </w:num>
-  <w:num w:numId="2">
+  <w:num w:numId="2" w16cid:durableId="543907974">
     <w:abstractNumId w:val="1"/>
   </w:num>
-  <w:num w:numId="3">
+  <w:num w:numId="3" w16cid:durableId="1118648757">
     <w:abstractNumId w:val="4"/>
   </w:num>
-  <w:num w:numId="4">
+  <w:num w:numId="4" w16cid:durableId="1715154443">
     <w:abstractNumId w:val="0"/>
   </w:num>
-  <w:num w:numId="5">
+  <w:num w:numId="5" w16cid:durableId="1727799338">
     <w:abstractNumId w:val="3"/>
   </w:num>
 </w:numbering>
 </file>
 
 <file path=word/styles.xml><?xml version="1.0" encoding="utf-8"?>
-<w:styles xmlns:mc="http://schemas.openxmlformats.org/markup-compatibility/2006" xmlns:r="http://schemas.openxmlformats.org/officeDocument/2006/relationships" xmlns:w="http://schemas.openxmlformats.org/wordprocessingml/2006/main" xmlns:w14="http://schemas.microsoft.com/office/word/2010/wordml" xmlns:w15="http://schemas.microsoft.com/office/word/2012/wordml" xmlns:w16cex="http://schemas.microsoft.com/office/word/2018/wordml/cex" xmlns:w16cid="http://schemas.microsoft.com/office/word/2016/wordml/cid" xmlns:w16="http://schemas.microsoft.com/office/word/2018/wordml" xmlns:w16se="http://schemas.microsoft.com/office/word/2015/wordml/symex" mc:Ignorable="w14 w15 w16se w16cid w16 w16cex">
+<w:styles xmlns:mc="http://schemas.openxmlformats.org/markup-compatibility/2006" xmlns:r="http://schemas.openxmlformats.org/officeDocument/2006/relationships" xmlns:w="http://schemas.openxmlformats.org/wordprocessingml/2006/main" xmlns:w14="http://schemas.microsoft.com/office/word/2010/wordml" xmlns:w15="http://schemas.microsoft.com/office/word/2012/wordml" xmlns:w16cex="http://schemas.microsoft.com/office/word/2018/wordml/cex" xmlns:w16cid="http://schemas.microsoft.com/office/word/2016/wordml/cid" xmlns:w16="http://schemas.microsoft.com/office/word/2018/wordml" xmlns:w16sdtdh="http://schemas.microsoft.com/office/word/2020/wordml/sdtdatahash" xmlns:w16se="http://schemas.microsoft.com/office/word/2015/wordml/symex" mc:Ignorable="w14 w15 w16se w16cid w16 w16cex w16sdtdh">
   <w:docDefaults>
     <w:rPrDefault>
       <w:rPr>

</xml_diff>